<commit_message>
export check to word
</commit_message>
<xml_diff>
--- a/api/word_tpl.docx
+++ b/api/word_tpl.docx
@@ -22,7 +22,6 @@
         </w:rPr>
         <w:t xml:space="preserve">ИП </w:t>
       </w:r>
-      <w:proofErr w:type="gramStart"/>
       <w:r>
         <w:rPr>
           <w:rFonts w:ascii="Times New Roman" w:hAnsi="Times New Roman" w:cs="Times New Roman"/>
@@ -40,32 +39,27 @@
           <w:bCs/>
           <w:sz w:val="24"/>
           <w:szCs w:val="24"/>
+        </w:rPr>
+        <w:t xml:space="preserve"> </w:t>
+      </w:r>
+      <w:r>
+        <w:rPr>
+          <w:rFonts w:ascii="Times New Roman" w:hAnsi="Times New Roman" w:cs="Times New Roman"/>
+          <w:b/>
+          <w:bCs/>
+          <w:sz w:val="24"/>
+          <w:szCs w:val="24"/>
           <w:lang w:val="en-US"/>
         </w:rPr>
-        <w:t xml:space="preserve"> </w:t>
-      </w:r>
-      <w:proofErr w:type="spellStart"/>
-      <w:r>
-        <w:rPr>
-          <w:rFonts w:ascii="Times New Roman" w:hAnsi="Times New Roman" w:cs="Times New Roman"/>
-          <w:b/>
-          <w:bCs/>
-          <w:sz w:val="24"/>
-          <w:szCs w:val="24"/>
-          <w:lang w:val="en-US"/>
-        </w:rPr>
         <w:t>fio</w:t>
       </w:r>
-      <w:proofErr w:type="spellEnd"/>
-      <w:proofErr w:type="gramEnd"/>
-      <w:r>
-        <w:rPr>
-          <w:rFonts w:ascii="Times New Roman" w:hAnsi="Times New Roman" w:cs="Times New Roman"/>
-          <w:b/>
-          <w:bCs/>
-          <w:sz w:val="24"/>
-          <w:szCs w:val="24"/>
-          <w:lang w:val="en-US"/>
+      <w:r>
+        <w:rPr>
+          <w:rFonts w:ascii="Times New Roman" w:hAnsi="Times New Roman" w:cs="Times New Roman"/>
+          <w:b/>
+          <w:bCs/>
+          <w:sz w:val="24"/>
+          <w:szCs w:val="24"/>
         </w:rPr>
         <w:t xml:space="preserve"> </w:t>
       </w:r>
@@ -88,38 +82,56 @@
           <w:bCs/>
           <w:sz w:val="24"/>
           <w:szCs w:val="24"/>
+        </w:rPr>
+      </w:pPr>
+      <w:r>
+        <w:rPr>
+          <w:rFonts w:ascii="Times New Roman" w:hAnsi="Times New Roman" w:cs="Times New Roman"/>
+          <w:b/>
+          <w:bCs/>
+          <w:sz w:val="24"/>
+          <w:szCs w:val="24"/>
+        </w:rPr>
+        <w:t xml:space="preserve">Адрес: </w:t>
+      </w:r>
+      <w:r>
+        <w:rPr>
+          <w:rFonts w:ascii="Times New Roman" w:hAnsi="Times New Roman" w:cs="Times New Roman"/>
+          <w:b/>
+          <w:bCs/>
+          <w:sz w:val="24"/>
+          <w:szCs w:val="24"/>
+        </w:rPr>
+        <w:t>{{</w:t>
+      </w:r>
+      <w:r>
+        <w:rPr>
+          <w:rFonts w:ascii="Times New Roman" w:hAnsi="Times New Roman" w:cs="Times New Roman"/>
+          <w:b/>
+          <w:bCs/>
+          <w:sz w:val="24"/>
+          <w:szCs w:val="24"/>
+        </w:rPr>
+        <w:t xml:space="preserve"> </w:t>
+      </w:r>
+      <w:r>
+        <w:rPr>
+          <w:rFonts w:ascii="Times New Roman" w:hAnsi="Times New Roman" w:cs="Times New Roman"/>
+          <w:b/>
+          <w:bCs/>
+          <w:sz w:val="24"/>
+          <w:szCs w:val="24"/>
           <w:lang w:val="en-US"/>
         </w:rPr>
-      </w:pPr>
-      <w:r>
-        <w:rPr>
-          <w:rFonts w:ascii="Times New Roman" w:hAnsi="Times New Roman" w:cs="Times New Roman"/>
-          <w:b/>
-          <w:bCs/>
-          <w:sz w:val="24"/>
-          <w:szCs w:val="24"/>
-        </w:rPr>
-        <w:t xml:space="preserve">Адрес: </w:t>
-      </w:r>
-      <w:proofErr w:type="gramStart"/>
-      <w:r>
-        <w:rPr>
-          <w:rFonts w:ascii="Times New Roman" w:hAnsi="Times New Roman" w:cs="Times New Roman"/>
-          <w:b/>
-          <w:bCs/>
-          <w:sz w:val="24"/>
-          <w:szCs w:val="24"/>
-        </w:rPr>
-        <w:t>{{</w:t>
-      </w:r>
-      <w:r>
-        <w:rPr>
-          <w:rFonts w:ascii="Times New Roman" w:hAnsi="Times New Roman" w:cs="Times New Roman"/>
-          <w:b/>
-          <w:bCs/>
-          <w:sz w:val="24"/>
-          <w:szCs w:val="24"/>
-          <w:lang w:val="en-US"/>
+        <w:t>address</w:t>
+      </w:r>
+      <w:r>
+        <w:rPr>
+          <w:rFonts w:ascii="Times New Roman" w:hAnsi="Times New Roman" w:cs="Times New Roman"/>
+          <w:b/>
+          <w:bCs/>
+          <w:sz w:val="24"/>
+          <w:szCs w:val="24"/>
         </w:rPr>
         <w:t xml:space="preserve"> </w:t>
       </w:r>
@@ -130,30 +142,6 @@
           <w:bCs/>
           <w:sz w:val="24"/>
           <w:szCs w:val="24"/>
-          <w:lang w:val="en-US"/>
-        </w:rPr>
-        <w:t>address</w:t>
-      </w:r>
-      <w:proofErr w:type="gramEnd"/>
-      <w:r>
-        <w:rPr>
-          <w:rFonts w:ascii="Times New Roman" w:hAnsi="Times New Roman" w:cs="Times New Roman"/>
-          <w:b/>
-          <w:bCs/>
-          <w:sz w:val="24"/>
-          <w:szCs w:val="24"/>
-          <w:lang w:val="en-US"/>
-        </w:rPr>
-        <w:t xml:space="preserve"> </w:t>
-      </w:r>
-      <w:r>
-        <w:rPr>
-          <w:rFonts w:ascii="Times New Roman" w:hAnsi="Times New Roman" w:cs="Times New Roman"/>
-          <w:b/>
-          <w:bCs/>
-          <w:sz w:val="24"/>
-          <w:szCs w:val="24"/>
-          <w:lang w:val="en-US"/>
         </w:rPr>
         <w:t>}}</w:t>
       </w:r>
@@ -230,7 +218,6 @@
               </w:rPr>
               <w:t xml:space="preserve">ИНН </w:t>
             </w:r>
-            <w:proofErr w:type="gramStart"/>
             <w:r>
               <w:rPr>
                 <w:rFonts w:ascii="Arial" w:eastAsia="Times New Roman" w:hAnsi="Arial" w:cs="Arial"/>
@@ -249,7 +236,6 @@
               </w:rPr>
               <w:t xml:space="preserve"> </w:t>
             </w:r>
-            <w:proofErr w:type="spellStart"/>
             <w:r>
               <w:rPr>
                 <w:rFonts w:ascii="Arial" w:eastAsia="Times New Roman" w:hAnsi="Arial" w:cs="Arial"/>
@@ -257,19 +243,8 @@
                 <w:szCs w:val="20"/>
                 <w:lang w:val="en-US" w:eastAsia="ru-RU"/>
               </w:rPr>
-              <w:t>inn</w:t>
-            </w:r>
-            <w:proofErr w:type="gramEnd"/>
-            <w:r>
-              <w:rPr>
-                <w:rFonts w:ascii="Arial" w:eastAsia="Times New Roman" w:hAnsi="Arial" w:cs="Arial"/>
-                <w:sz w:val="20"/>
-                <w:szCs w:val="20"/>
-                <w:lang w:val="en-US" w:eastAsia="ru-RU"/>
-              </w:rPr>
-              <w:t>_user</w:t>
-            </w:r>
-            <w:proofErr w:type="spellEnd"/>
+              <w:t>inn_user</w:t>
+            </w:r>
             <w:r>
               <w:rPr>
                 <w:rFonts w:ascii="Arial" w:eastAsia="Times New Roman" w:hAnsi="Arial" w:cs="Arial"/>
@@ -667,7 +642,6 @@
               </w:rPr>
               <w:t xml:space="preserve">ИП </w:t>
             </w:r>
-            <w:proofErr w:type="gramStart"/>
             <w:r>
               <w:rPr>
                 <w:rFonts w:ascii="Arial" w:eastAsia="Times New Roman" w:hAnsi="Arial" w:cs="Arial"/>
@@ -686,7 +660,6 @@
               </w:rPr>
               <w:t xml:space="preserve"> </w:t>
             </w:r>
-            <w:proofErr w:type="spellStart"/>
             <w:r>
               <w:rPr>
                 <w:rFonts w:ascii="Arial" w:eastAsia="Times New Roman" w:hAnsi="Arial" w:cs="Arial"/>
@@ -696,8 +669,6 @@
               </w:rPr>
               <w:t>fio</w:t>
             </w:r>
-            <w:proofErr w:type="spellEnd"/>
-            <w:proofErr w:type="gramEnd"/>
             <w:r>
               <w:rPr>
                 <w:rFonts w:ascii="Arial" w:eastAsia="Times New Roman" w:hAnsi="Arial" w:cs="Arial"/>
@@ -742,25 +713,14 @@
                 <w:lang w:eastAsia="ru-RU"/>
               </w:rPr>
             </w:pPr>
-            <w:proofErr w:type="spellStart"/>
-            <w:r>
-              <w:rPr>
-                <w:rFonts w:ascii="Arial" w:eastAsia="Times New Roman" w:hAnsi="Arial" w:cs="Arial"/>
-                <w:sz w:val="20"/>
-                <w:szCs w:val="20"/>
-                <w:lang w:eastAsia="ru-RU"/>
-              </w:rPr>
-              <w:t>Сч</w:t>
-            </w:r>
-            <w:proofErr w:type="spellEnd"/>
-            <w:r>
-              <w:rPr>
-                <w:rFonts w:ascii="Arial" w:eastAsia="Times New Roman" w:hAnsi="Arial" w:cs="Arial"/>
-                <w:sz w:val="20"/>
-                <w:szCs w:val="20"/>
-                <w:lang w:eastAsia="ru-RU"/>
-              </w:rPr>
-              <w:t>. №</w:t>
+            <w:r>
+              <w:rPr>
+                <w:rFonts w:ascii="Arial" w:eastAsia="Times New Roman" w:hAnsi="Arial" w:cs="Arial"/>
+                <w:sz w:val="20"/>
+                <w:szCs w:val="20"/>
+                <w:lang w:eastAsia="ru-RU"/>
+              </w:rPr>
+              <w:t>Сч. №</w:t>
             </w:r>
           </w:p>
         </w:tc>
@@ -788,7 +748,6 @@
                 <w:lang w:val="en-US" w:eastAsia="ru-RU"/>
               </w:rPr>
             </w:pPr>
-            <w:proofErr w:type="gramStart"/>
             <w:r>
               <w:rPr>
                 <w:rFonts w:ascii="Arial" w:eastAsia="Times New Roman" w:hAnsi="Arial" w:cs="Arial"/>
@@ -816,7 +775,6 @@
               </w:rPr>
               <w:t>payment</w:t>
             </w:r>
-            <w:proofErr w:type="gramEnd"/>
             <w:r>
               <w:rPr>
                 <w:rFonts w:ascii="Arial" w:eastAsia="Times New Roman" w:hAnsi="Arial" w:cs="Arial"/>
@@ -996,7 +954,6 @@
                 <w:lang w:val="en-US" w:eastAsia="ru-RU"/>
               </w:rPr>
             </w:pPr>
-            <w:proofErr w:type="gramStart"/>
             <w:r>
               <w:rPr>
                 <w:rFonts w:ascii="Arial" w:eastAsia="Times New Roman" w:hAnsi="Arial" w:cs="Arial"/>
@@ -1004,28 +961,7 @@
                 <w:szCs w:val="20"/>
                 <w:lang w:val="en-US" w:eastAsia="ru-RU"/>
               </w:rPr>
-              <w:t xml:space="preserve">{{ </w:t>
-            </w:r>
-            <w:proofErr w:type="spellStart"/>
-            <w:r>
-              <w:rPr>
-                <w:rFonts w:ascii="Arial" w:eastAsia="Times New Roman" w:hAnsi="Arial" w:cs="Arial"/>
-                <w:sz w:val="20"/>
-                <w:szCs w:val="20"/>
-                <w:lang w:val="en-US" w:eastAsia="ru-RU"/>
-              </w:rPr>
-              <w:t>bik</w:t>
-            </w:r>
-            <w:proofErr w:type="spellEnd"/>
-            <w:proofErr w:type="gramEnd"/>
-            <w:r>
-              <w:rPr>
-                <w:rFonts w:ascii="Arial" w:eastAsia="Times New Roman" w:hAnsi="Arial" w:cs="Arial"/>
-                <w:sz w:val="20"/>
-                <w:szCs w:val="20"/>
-                <w:lang w:val="en-US" w:eastAsia="ru-RU"/>
-              </w:rPr>
-              <w:t xml:space="preserve"> }}</w:t>
+              <w:t>{{ bik }}</w:t>
             </w:r>
           </w:p>
         </w:tc>
@@ -1059,7 +995,6 @@
                 <w:lang w:val="en-US" w:eastAsia="ru-RU"/>
               </w:rPr>
             </w:pPr>
-            <w:proofErr w:type="gramStart"/>
             <w:r>
               <w:rPr>
                 <w:rFonts w:ascii="Arial" w:eastAsia="Times New Roman" w:hAnsi="Arial" w:cs="Arial"/>
@@ -1078,7 +1013,6 @@
               </w:rPr>
               <w:t xml:space="preserve"> </w:t>
             </w:r>
-            <w:proofErr w:type="spellStart"/>
             <w:r>
               <w:rPr>
                 <w:rFonts w:ascii="Arial" w:eastAsia="Times New Roman" w:hAnsi="Arial" w:cs="Arial"/>
@@ -1086,19 +1020,8 @@
                 <w:szCs w:val="20"/>
                 <w:lang w:val="en-US" w:eastAsia="ru-RU"/>
               </w:rPr>
-              <w:t>bank</w:t>
-            </w:r>
-            <w:proofErr w:type="gramEnd"/>
-            <w:r>
-              <w:rPr>
-                <w:rFonts w:ascii="Arial" w:eastAsia="Times New Roman" w:hAnsi="Arial" w:cs="Arial"/>
-                <w:sz w:val="20"/>
-                <w:szCs w:val="20"/>
-                <w:lang w:val="en-US" w:eastAsia="ru-RU"/>
-              </w:rPr>
-              <w:t>_name</w:t>
-            </w:r>
-            <w:proofErr w:type="spellEnd"/>
+              <w:t>bank_name</w:t>
+            </w:r>
             <w:r>
               <w:rPr>
                 <w:rFonts w:ascii="Arial" w:eastAsia="Times New Roman" w:hAnsi="Arial" w:cs="Arial"/>
@@ -1174,25 +1097,14 @@
                 <w:lang w:eastAsia="ru-RU"/>
               </w:rPr>
             </w:pPr>
-            <w:proofErr w:type="spellStart"/>
-            <w:r>
-              <w:rPr>
-                <w:rFonts w:ascii="Arial" w:eastAsia="Times New Roman" w:hAnsi="Arial" w:cs="Arial"/>
-                <w:sz w:val="20"/>
-                <w:szCs w:val="20"/>
-                <w:lang w:eastAsia="ru-RU"/>
-              </w:rPr>
-              <w:t>Сч</w:t>
-            </w:r>
-            <w:proofErr w:type="spellEnd"/>
-            <w:r>
-              <w:rPr>
-                <w:rFonts w:ascii="Arial" w:eastAsia="Times New Roman" w:hAnsi="Arial" w:cs="Arial"/>
-                <w:sz w:val="20"/>
-                <w:szCs w:val="20"/>
-                <w:lang w:eastAsia="ru-RU"/>
-              </w:rPr>
-              <w:t>. №</w:t>
+            <w:r>
+              <w:rPr>
+                <w:rFonts w:ascii="Arial" w:eastAsia="Times New Roman" w:hAnsi="Arial" w:cs="Arial"/>
+                <w:sz w:val="20"/>
+                <w:szCs w:val="20"/>
+                <w:lang w:eastAsia="ru-RU"/>
+              </w:rPr>
+              <w:t>Сч. №</w:t>
             </w:r>
           </w:p>
         </w:tc>
@@ -1229,7 +1141,6 @@
               </w:rPr>
               <w:t xml:space="preserve"> </w:t>
             </w:r>
-            <w:proofErr w:type="gramStart"/>
             <w:r>
               <w:rPr>
                 <w:rFonts w:ascii="Arial" w:eastAsia="Times New Roman" w:hAnsi="Arial" w:cs="Arial"/>
@@ -1239,7 +1150,6 @@
               </w:rPr>
               <w:t xml:space="preserve">{{ </w:t>
             </w:r>
-            <w:proofErr w:type="spellStart"/>
             <w:r>
               <w:rPr>
                 <w:rFonts w:ascii="Arial" w:eastAsia="Times New Roman" w:hAnsi="Arial" w:cs="Arial"/>
@@ -1249,7 +1159,6 @@
               </w:rPr>
               <w:t>correspondent</w:t>
             </w:r>
-            <w:proofErr w:type="gramEnd"/>
             <w:r>
               <w:rPr>
                 <w:rFonts w:ascii="Arial" w:eastAsia="Times New Roman" w:hAnsi="Arial" w:cs="Arial"/>
@@ -1257,17 +1166,7 @@
                 <w:szCs w:val="20"/>
                 <w:lang w:val="en-US" w:eastAsia="ru-RU"/>
               </w:rPr>
-              <w:t>_account</w:t>
-            </w:r>
-            <w:proofErr w:type="spellEnd"/>
-            <w:r>
-              <w:rPr>
-                <w:rFonts w:ascii="Arial" w:eastAsia="Times New Roman" w:hAnsi="Arial" w:cs="Arial"/>
-                <w:sz w:val="20"/>
-                <w:szCs w:val="20"/>
-                <w:lang w:val="en-US" w:eastAsia="ru-RU"/>
-              </w:rPr>
-              <w:t xml:space="preserve"> }}</w:t>
+              <w:t>_account }}</w:t>
             </w:r>
           </w:p>
         </w:tc>
@@ -1314,18 +1213,7 @@
           <w:sz w:val="24"/>
           <w:szCs w:val="24"/>
         </w:rPr>
-        <w:t xml:space="preserve"> </w:t>
-      </w:r>
-      <w:proofErr w:type="gramStart"/>
-      <w:r>
-        <w:rPr>
-          <w:rFonts w:ascii="Times New Roman" w:hAnsi="Times New Roman" w:cs="Times New Roman"/>
-          <w:b/>
-          <w:bCs/>
-          <w:sz w:val="24"/>
-          <w:szCs w:val="24"/>
-        </w:rPr>
-        <w:t xml:space="preserve">{{ </w:t>
+        <w:t xml:space="preserve"> {{ </w:t>
       </w:r>
       <w:r>
         <w:rPr>
@@ -1338,7 +1226,6 @@
         </w:rPr>
         <w:t>number</w:t>
       </w:r>
-      <w:proofErr w:type="gramEnd"/>
       <w:r>
         <w:rPr>
           <w:rFonts w:ascii="Times New Roman" w:hAnsi="Times New Roman" w:cs="Times New Roman"/>
@@ -1422,7 +1309,6 @@
         </w:rPr>
         <w:t xml:space="preserve">Плательщик: </w:t>
       </w:r>
-      <w:proofErr w:type="gramStart"/>
       <w:r>
         <w:rPr>
           <w:rFonts w:ascii="Times New Roman" w:hAnsi="Times New Roman" w:cs="Times New Roman"/>
@@ -1442,19 +1328,7 @@
           <w:szCs w:val="24"/>
           <w:lang w:val="en-US"/>
         </w:rPr>
-        <w:t xml:space="preserve"> customer</w:t>
-      </w:r>
-      <w:proofErr w:type="gramEnd"/>
-      <w:r>
-        <w:rPr>
-          <w:rFonts w:ascii="Times New Roman" w:hAnsi="Times New Roman" w:cs="Times New Roman"/>
-          <w:b/>
-          <w:bCs/>
-          <w:sz w:val="24"/>
-          <w:szCs w:val="24"/>
-          <w:lang w:val="en-US"/>
-        </w:rPr>
-        <w:t xml:space="preserve"> }}</w:t>
+        <w:t xml:space="preserve"> customer }}</w:t>
       </w:r>
     </w:p>
     <w:p>
@@ -1467,7 +1341,6 @@
           <w:szCs w:val="24"/>
         </w:rPr>
       </w:pPr>
-      <w:proofErr w:type="gramStart"/>
       <w:r>
         <w:rPr>
           <w:rFonts w:ascii="Times New Roman" w:hAnsi="Times New Roman" w:cs="Times New Roman"/>
@@ -1486,18 +1359,7 @@
           <w:sz w:val="24"/>
           <w:szCs w:val="24"/>
         </w:rPr>
-        <w:t>{</w:t>
-      </w:r>
-      <w:proofErr w:type="gramEnd"/>
-      <w:r>
-        <w:rPr>
-          <w:rFonts w:ascii="Times New Roman" w:hAnsi="Times New Roman" w:cs="Times New Roman"/>
-          <w:b/>
-          <w:bCs/>
-          <w:sz w:val="24"/>
-          <w:szCs w:val="24"/>
-        </w:rPr>
-        <w:t>{</w:t>
+        <w:t>{{</w:t>
       </w:r>
       <w:r>
         <w:rPr>
@@ -1707,18 +1569,8 @@
                 <w:lang w:eastAsia="ru-RU"/>
               </w:rPr>
               <w:br/>
-            </w:r>
-            <w:proofErr w:type="spellStart"/>
-            <w:r>
-              <w:rPr>
-                <w:rFonts w:ascii="Arial" w:eastAsia="Times New Roman" w:hAnsi="Arial" w:cs="Arial"/>
-                <w:sz w:val="20"/>
-                <w:szCs w:val="20"/>
-                <w:lang w:eastAsia="ru-RU"/>
-              </w:rPr>
               <w:t>чество</w:t>
             </w:r>
-            <w:proofErr w:type="spellEnd"/>
           </w:p>
         </w:tc>
         <w:tc>
@@ -1854,7 +1706,6 @@
                 <w:lang w:val="en-US" w:eastAsia="ru-RU"/>
               </w:rPr>
             </w:pPr>
-            <w:proofErr w:type="gramStart"/>
             <w:r>
               <w:rPr>
                 <w:rFonts w:ascii="Arial" w:eastAsia="Times New Roman" w:hAnsi="Arial" w:cs="Arial"/>
@@ -1862,17 +1713,7 @@
                 <w:szCs w:val="20"/>
                 <w:lang w:val="en-US" w:eastAsia="ru-RU"/>
               </w:rPr>
-              <w:t>{{ project</w:t>
-            </w:r>
-            <w:proofErr w:type="gramEnd"/>
-            <w:r>
-              <w:rPr>
-                <w:rFonts w:ascii="Arial" w:eastAsia="Times New Roman" w:hAnsi="Arial" w:cs="Arial"/>
-                <w:sz w:val="20"/>
-                <w:szCs w:val="20"/>
-                <w:lang w:val="en-US" w:eastAsia="ru-RU"/>
-              </w:rPr>
-              <w:t xml:space="preserve"> }}</w:t>
+              <w:t>{{ project }}</w:t>
             </w:r>
           </w:p>
         </w:tc>
@@ -1901,7 +1742,6 @@
                 <w:lang w:eastAsia="ru-RU"/>
               </w:rPr>
             </w:pPr>
-            <w:proofErr w:type="spellStart"/>
             <w:r>
               <w:rPr>
                 <w:rFonts w:ascii="Arial" w:eastAsia="Times New Roman" w:hAnsi="Arial" w:cs="Arial"/>
@@ -1911,7 +1751,6 @@
               </w:rPr>
               <w:t>шт</w:t>
             </w:r>
-            <w:proofErr w:type="spellEnd"/>
           </w:p>
         </w:tc>
         <w:tc>
@@ -1975,7 +1814,6 @@
                 <w:lang w:val="en-US" w:eastAsia="ru-RU"/>
               </w:rPr>
             </w:pPr>
-            <w:proofErr w:type="gramStart"/>
             <w:r>
               <w:rPr>
                 <w:rFonts w:ascii="Arial" w:eastAsia="Times New Roman" w:hAnsi="Arial" w:cs="Arial"/>
@@ -1983,17 +1821,7 @@
                 <w:szCs w:val="20"/>
                 <w:lang w:val="en-US" w:eastAsia="ru-RU"/>
               </w:rPr>
-              <w:t>{{ price</w:t>
-            </w:r>
-            <w:proofErr w:type="gramEnd"/>
-            <w:r>
-              <w:rPr>
-                <w:rFonts w:ascii="Arial" w:eastAsia="Times New Roman" w:hAnsi="Arial" w:cs="Arial"/>
-                <w:sz w:val="20"/>
-                <w:szCs w:val="20"/>
-                <w:lang w:val="en-US" w:eastAsia="ru-RU"/>
-              </w:rPr>
-              <w:t xml:space="preserve"> }}</w:t>
+              <w:t>{{ price }}</w:t>
             </w:r>
           </w:p>
         </w:tc>
@@ -2022,7 +1850,6 @@
                 <w:lang w:eastAsia="ru-RU"/>
               </w:rPr>
             </w:pPr>
-            <w:proofErr w:type="gramStart"/>
             <w:r>
               <w:rPr>
                 <w:rFonts w:ascii="Arial" w:eastAsia="Times New Roman" w:hAnsi="Arial" w:cs="Arial"/>
@@ -2030,17 +1857,7 @@
                 <w:szCs w:val="20"/>
                 <w:lang w:val="en-US" w:eastAsia="ru-RU"/>
               </w:rPr>
-              <w:t>{{ price</w:t>
-            </w:r>
-            <w:proofErr w:type="gramEnd"/>
-            <w:r>
-              <w:rPr>
-                <w:rFonts w:ascii="Arial" w:eastAsia="Times New Roman" w:hAnsi="Arial" w:cs="Arial"/>
-                <w:sz w:val="20"/>
-                <w:szCs w:val="20"/>
-                <w:lang w:val="en-US" w:eastAsia="ru-RU"/>
-              </w:rPr>
-              <w:t xml:space="preserve"> }}</w:t>
+              <w:t>{{ price }}</w:t>
             </w:r>
           </w:p>
         </w:tc>
@@ -2247,7 +2064,6 @@
                 <w:lang w:eastAsia="ru-RU"/>
               </w:rPr>
             </w:pPr>
-            <w:proofErr w:type="gramStart"/>
             <w:r>
               <w:rPr>
                 <w:rFonts w:ascii="Arial" w:eastAsia="Times New Roman" w:hAnsi="Arial" w:cs="Arial"/>
@@ -2255,17 +2071,7 @@
                 <w:szCs w:val="20"/>
                 <w:lang w:val="en-US" w:eastAsia="ru-RU"/>
               </w:rPr>
-              <w:t>{{ price</w:t>
-            </w:r>
-            <w:proofErr w:type="gramEnd"/>
-            <w:r>
-              <w:rPr>
-                <w:rFonts w:ascii="Arial" w:eastAsia="Times New Roman" w:hAnsi="Arial" w:cs="Arial"/>
-                <w:sz w:val="20"/>
-                <w:szCs w:val="20"/>
-                <w:lang w:val="en-US" w:eastAsia="ru-RU"/>
-              </w:rPr>
-              <w:t xml:space="preserve"> }}</w:t>
+              <w:t>{{ price }}</w:t>
             </w:r>
           </w:p>
         </w:tc>
@@ -2692,7 +2498,6 @@
                 <w:lang w:eastAsia="ru-RU"/>
               </w:rPr>
             </w:pPr>
-            <w:proofErr w:type="gramStart"/>
             <w:r>
               <w:rPr>
                 <w:rFonts w:ascii="Arial" w:eastAsia="Times New Roman" w:hAnsi="Arial" w:cs="Arial"/>
@@ -2700,17 +2505,7 @@
                 <w:szCs w:val="20"/>
                 <w:lang w:val="en-US" w:eastAsia="ru-RU"/>
               </w:rPr>
-              <w:t>{{ price</w:t>
-            </w:r>
-            <w:proofErr w:type="gramEnd"/>
-            <w:r>
-              <w:rPr>
-                <w:rFonts w:ascii="Arial" w:eastAsia="Times New Roman" w:hAnsi="Arial" w:cs="Arial"/>
-                <w:sz w:val="20"/>
-                <w:szCs w:val="20"/>
-                <w:lang w:val="en-US" w:eastAsia="ru-RU"/>
-              </w:rPr>
-              <w:t xml:space="preserve"> }}</w:t>
+              <w:t>{{ price }}</w:t>
             </w:r>
           </w:p>
         </w:tc>
@@ -2747,7 +2542,6 @@
         </w:rPr>
         <w:t xml:space="preserve">Всего наименований 1, на сумму </w:t>
       </w:r>
-      <w:proofErr w:type="gramStart"/>
       <w:r>
         <w:rPr>
           <w:rFonts w:ascii="Arial" w:eastAsia="Times New Roman" w:hAnsi="Arial" w:cs="Arial"/>
@@ -2766,7 +2560,6 @@
         </w:rPr>
         <w:t>price</w:t>
       </w:r>
-      <w:proofErr w:type="gramEnd"/>
       <w:r>
         <w:rPr>
           <w:rFonts w:ascii="Arial" w:eastAsia="Times New Roman" w:hAnsi="Arial" w:cs="Arial"/>
@@ -2774,16 +2567,7 @@
           <w:szCs w:val="20"/>
           <w:lang w:eastAsia="ru-RU"/>
         </w:rPr>
-        <w:t xml:space="preserve"> }}</w:t>
-      </w:r>
-      <w:r>
-        <w:rPr>
-          <w:rFonts w:ascii="Arial" w:eastAsia="Times New Roman" w:hAnsi="Arial" w:cs="Arial"/>
-          <w:sz w:val="20"/>
-          <w:szCs w:val="20"/>
-          <w:lang w:eastAsia="ru-RU"/>
-        </w:rPr>
-        <w:t xml:space="preserve"> </w:t>
+        <w:t xml:space="preserve"> }} </w:t>
       </w:r>
       <w:r>
         <w:rPr>
@@ -2806,7 +2590,6 @@
           <w:szCs w:val="24"/>
         </w:rPr>
       </w:pPr>
-      <w:proofErr w:type="gramStart"/>
       <w:r>
         <w:rPr>
           <w:rFonts w:ascii="Times New Roman" w:hAnsi="Times New Roman" w:cs="Times New Roman"/>
@@ -2828,7 +2611,6 @@
         </w:rPr>
         <w:t>price</w:t>
       </w:r>
-      <w:proofErr w:type="gramEnd"/>
       <w:r>
         <w:rPr>
           <w:rFonts w:ascii="Times New Roman" w:hAnsi="Times New Roman" w:cs="Times New Roman"/>
@@ -2868,7 +2650,28 @@
           <w:sz w:val="24"/>
           <w:szCs w:val="24"/>
         </w:rPr>
-        <w:t xml:space="preserve">  рублей  00  копеек</w:t>
+        <w:t xml:space="preserve">  рублей  </w:t>
+      </w:r>
+      <w:r>
+        <w:rPr>
+          <w:rFonts w:ascii="Times New Roman" w:hAnsi="Times New Roman" w:cs="Times New Roman"/>
+          <w:b/>
+          <w:bCs/>
+          <w:sz w:val="24"/>
+          <w:szCs w:val="24"/>
+          <w:lang w:val="en-US"/>
+        </w:rPr>
+        <w:t>{{price_cent}}</w:t>
+      </w:r>
+      <w:r>
+        <w:rPr>
+          <w:rFonts w:ascii="Times New Roman" w:hAnsi="Times New Roman" w:cs="Times New Roman"/>
+          <w:b/>
+          <w:bCs/>
+          <w:sz w:val="24"/>
+          <w:szCs w:val="24"/>
+        </w:rPr>
+        <w:t xml:space="preserve">  копеек</w:t>
       </w:r>
     </w:p>
     <w:p>
@@ -2902,7 +2705,6 @@
         </w:rPr>
         <w:t>Руководитель предприятия_____________________ (</w:t>
       </w:r>
-      <w:proofErr w:type="gramStart"/>
       <w:r>
         <w:rPr>
           <w:rFonts w:ascii="Times New Roman" w:hAnsi="Times New Roman" w:cs="Times New Roman"/>
@@ -2913,7 +2715,6 @@
         </w:rPr>
         <w:t xml:space="preserve">{{ </w:t>
       </w:r>
-      <w:proofErr w:type="spellStart"/>
       <w:r>
         <w:rPr>
           <w:rFonts w:ascii="Times New Roman" w:hAnsi="Times New Roman" w:cs="Times New Roman"/>
@@ -2925,8 +2726,6 @@
         </w:rPr>
         <w:t>fio</w:t>
       </w:r>
-      <w:proofErr w:type="spellEnd"/>
-      <w:proofErr w:type="gramEnd"/>
       <w:r>
         <w:rPr>
           <w:rFonts w:ascii="Times New Roman" w:hAnsi="Times New Roman" w:cs="Times New Roman"/>
@@ -2999,7 +2798,6 @@
         </w:rPr>
         <w:t xml:space="preserve">{{ </w:t>
       </w:r>
-      <w:proofErr w:type="spellStart"/>
       <w:r>
         <w:rPr>
           <w:rFonts w:ascii="Times New Roman" w:hAnsi="Times New Roman" w:cs="Times New Roman"/>
@@ -3011,7 +2809,6 @@
         </w:rPr>
         <w:t>fio</w:t>
       </w:r>
-      <w:proofErr w:type="spellEnd"/>
       <w:r>
         <w:rPr>
           <w:rFonts w:ascii="Times New Roman" w:hAnsi="Times New Roman" w:cs="Times New Roman"/>

</xml_diff>